<commit_message>
Update documentation for FormatDateTimeProperty and FormatStringProperty to reflect addition of PropertyType parameter.
</commit_message>
<xml_diff>
--- a/doc/UserManual/Word/60_Command_FormatStringProperty.docx
+++ b/doc/UserManual/Word/60_Command_FormatStringProperty.docx
@@ -64,34 +64,34 @@
         <w:t>1</w:t>
       </w:r>
       <w:r>
+        <w:t>2</w:t>
+      </w:r>
+      <w:r>
+        <w:t>.</w:t>
+      </w:r>
+      <w:r>
+        <w:t>00</w:t>
+      </w:r>
+      <w:r>
+        <w:t>.0</w:t>
+      </w:r>
+      <w:r>
+        <w:t>0</w:t>
+      </w:r>
+      <w:r>
+        <w:t>, 20</w:t>
+      </w:r>
+      <w:r>
         <w:t>1</w:t>
       </w:r>
       <w:r>
-        <w:t>.</w:t>
-      </w:r>
-      <w:r>
-        <w:t>00</w:t>
-      </w:r>
-      <w:r>
-        <w:t>.0</w:t>
-      </w:r>
-      <w:r>
-        <w:t>0</w:t>
-      </w:r>
-      <w:r>
-        <w:t>, 20</w:t>
-      </w:r>
-      <w:r>
-        <w:t>1</w:t>
-      </w:r>
-      <w:r>
-        <w:t>5</w:t>
+        <w:t>7</w:t>
       </w:r>
       <w:r>
         <w:t>-0</w:t>
       </w:r>
       <w:r>
-        <w:t>2</w:t>
+        <w:t>3</w:t>
       </w:r>
       <w:r>
         <w:t>-</w:t>
@@ -271,15 +271,7 @@
         <w:t>properties that are</w:t>
       </w:r>
       <w:r>
-        <w:t xml:space="preserve"> floating-point numbers must use the format </w:t>
-      </w:r>
-      <w:proofErr w:type="spellStart"/>
-      <w:r>
-        <w:t>specifiers</w:t>
-      </w:r>
-      <w:proofErr w:type="spellEnd"/>
-      <w:r>
-        <w:t xml:space="preserve"> for floating-point numbers.</w:t>
+        <w:t xml:space="preserve"> floating-point numbers must use the format specifiers for floating-point numbers.</w:t>
       </w:r>
     </w:p>
     <w:p>
@@ -290,15 +282,7 @@
         </w:numPr>
       </w:pPr>
       <w:r>
-        <w:t xml:space="preserve">Format </w:t>
-      </w:r>
-      <w:proofErr w:type="spellStart"/>
-      <w:r>
-        <w:t>specifiers</w:t>
-      </w:r>
-      <w:proofErr w:type="spellEnd"/>
-      <w:r>
-        <w:t xml:space="preserve"> are consistent with the C programming language.</w:t>
+        <w:t>Format specifiers are consistent with the C programming language.</w:t>
       </w:r>
     </w:p>
     <w:p>
@@ -331,8 +315,6 @@
       <w:r>
         <w:t>Null input properties</w:t>
       </w:r>
-      <w:bookmarkStart w:id="0" w:name="_GoBack"/>
-      <w:bookmarkEnd w:id="0"/>
       <w:r>
         <w:t xml:space="preserve"> will result in blanks in output.</w:t>
       </w:r>
@@ -378,9 +360,9 @@
         </w:rPr>
         <w:drawing>
           <wp:inline distT="0" distB="0" distL="0" distR="0">
-            <wp:extent cx="5943600" cy="2346960"/>
-            <wp:effectExtent l="0" t="0" r="0" b="0"/>
-            <wp:docPr id="1" name="Picture 1"/>
+            <wp:extent cx="5943600" cy="2447925"/>
+            <wp:effectExtent l="0" t="0" r="0" b="9525"/>
+            <wp:docPr id="2" name="Picture 2"/>
             <wp:cNvGraphicFramePr>
               <a:graphicFrameLocks xmlns:a="http://schemas.openxmlformats.org/drawingml/2006/main" noChangeAspect="1"/>
             </wp:cNvGraphicFramePr>
@@ -388,7 +370,7 @@
               <a:graphicData uri="http://schemas.openxmlformats.org/drawingml/2006/picture">
                 <pic:pic xmlns:pic="http://schemas.openxmlformats.org/drawingml/2006/picture">
                   <pic:nvPicPr>
-                    <pic:cNvPr id="1" name="command_FormatStringProperty.png"/>
+                    <pic:cNvPr id="2" name="command_FormatStringProperty.png"/>
                     <pic:cNvPicPr/>
                   </pic:nvPicPr>
                   <pic:blipFill>
@@ -406,7 +388,7 @@
                   <pic:spPr>
                     <a:xfrm>
                       <a:off x="0" y="0"/>
-                      <a:ext cx="5943600" cy="2346960"/>
+                      <a:ext cx="5943600" cy="2447925"/>
                     </a:xfrm>
                     <a:prstGeom prst="rect">
                       <a:avLst/>
@@ -466,7 +448,7 @@
           <w:numId w:val="0"/>
         </w:numPr>
       </w:pPr>
-      <w:bookmarkStart w:id="1" w:name="replaceValue"/>
+      <w:bookmarkStart w:id="0" w:name="replaceValue"/>
     </w:p>
     <w:p>
       <w:r>
@@ -709,15 +691,7 @@
           </w:tcPr>
           <w:p>
             <w:r>
-              <w:t xml:space="preserve">Required if format </w:t>
-            </w:r>
-            <w:proofErr w:type="spellStart"/>
-            <w:r>
-              <w:t>specifiers</w:t>
-            </w:r>
-            <w:proofErr w:type="spellEnd"/>
-            <w:r>
-              <w:t xml:space="preserve"> are given.</w:t>
+              <w:t>Required if format specifiers are given.</w:t>
             </w:r>
           </w:p>
         </w:tc>
@@ -756,43 +730,27 @@
               </w:rPr>
             </w:pPr>
             <w:r>
-              <w:t xml:space="preserve">The format </w:t>
+              <w:t xml:space="preserve">The format specifier string used to format the </w:t>
+            </w:r>
+            <w:r>
+              <w:t>property</w:t>
+            </w:r>
+            <w:r>
+              <w:t xml:space="preserve"> values.  See the editor dialog for examples and refer to “</w:t>
             </w:r>
             <w:proofErr w:type="spellStart"/>
             <w:r>
-              <w:t>specifier</w:t>
+              <w:t>sprintf</w:t>
             </w:r>
             <w:proofErr w:type="spellEnd"/>
             <w:r>
-              <w:t xml:space="preserve"> string used to format the </w:t>
-            </w:r>
-            <w:r>
-              <w:t>property</w:t>
-            </w:r>
-            <w:r>
-              <w:t xml:space="preserve"> values.  See the editor dialog for examples and refer to “</w:t>
-            </w:r>
-            <w:proofErr w:type="spellStart"/>
-            <w:r>
-              <w:t>sprintf</w:t>
-            </w:r>
-            <w:proofErr w:type="spellEnd"/>
-            <w:r>
               <w:t>” documentation on the internet for further explanation</w:t>
             </w:r>
             <w:r>
               <w:t>.</w:t>
             </w:r>
             <w:r>
-              <w:t xml:space="preserve">  Specify as many format </w:t>
-            </w:r>
-            <w:proofErr w:type="spellStart"/>
-            <w:r>
-              <w:t>specifiers</w:t>
-            </w:r>
-            <w:proofErr w:type="spellEnd"/>
-            <w:r>
-              <w:t xml:space="preserve"> as </w:t>
+              <w:t xml:space="preserve">  Specify as many format specifiers as </w:t>
             </w:r>
             <w:r>
               <w:t xml:space="preserve">there are </w:t>
@@ -894,7 +852,160 @@
           </w:p>
         </w:tc>
       </w:tr>
-      <w:bookmarkEnd w:id="1"/>
+      <w:tr>
+        <w:trPr>
+          <w:jc w:val="center"/>
+        </w:trPr>
+        <w:tc>
+          <w:tcPr>
+            <w:tcW w:w="2593" w:type="dxa"/>
+          </w:tcPr>
+          <w:p>
+            <w:pPr>
+              <w:rPr>
+                <w:rStyle w:val="RTiSWDocLiteralText"/>
+              </w:rPr>
+            </w:pPr>
+            <w:proofErr w:type="spellStart"/>
+            <w:r>
+              <w:rPr>
+                <w:rStyle w:val="RTiSWDocLiteralText"/>
+              </w:rPr>
+              <w:t>PropertyType</w:t>
+            </w:r>
+            <w:bookmarkStart w:id="1" w:name="_GoBack"/>
+            <w:bookmarkEnd w:id="1"/>
+            <w:proofErr w:type="spellEnd"/>
+          </w:p>
+        </w:tc>
+        <w:tc>
+          <w:tcPr>
+            <w:tcW w:w="4673" w:type="dxa"/>
+          </w:tcPr>
+          <w:p>
+            <w:r>
+              <w:t>Indicate the output property type, which allows the command to create properties other than strings.  The formatted string must have an appropriate value to allow the conversion:</w:t>
+            </w:r>
+          </w:p>
+          <w:p>
+            <w:pPr>
+              <w:pStyle w:val="ListParagraph"/>
+              <w:numPr>
+                <w:ilvl w:val="0"/>
+                <w:numId w:val="4"/>
+              </w:numPr>
+            </w:pPr>
+            <w:r>
+              <w:rPr>
+                <w:rStyle w:val="RTiSWDocLiteralText"/>
+              </w:rPr>
+              <w:t>Boolean</w:t>
+            </w:r>
+            <w:r>
+              <w:t xml:space="preserve"> – string must be true or false (case-insensitive)</w:t>
+            </w:r>
+          </w:p>
+          <w:p>
+            <w:pPr>
+              <w:pStyle w:val="ListParagraph"/>
+              <w:numPr>
+                <w:ilvl w:val="0"/>
+                <w:numId w:val="4"/>
+              </w:numPr>
+            </w:pPr>
+            <w:proofErr w:type="spellStart"/>
+            <w:r>
+              <w:rPr>
+                <w:rStyle w:val="RTiSWDocLiteralText"/>
+              </w:rPr>
+              <w:t>DateTime</w:t>
+            </w:r>
+            <w:proofErr w:type="spellEnd"/>
+            <w:r>
+              <w:t xml:space="preserve"> – string must be a standard date/time format such as supported by </w:t>
+            </w:r>
+            <w:proofErr w:type="spellStart"/>
+            <w:r>
+              <w:rPr>
+                <w:rStyle w:val="RTiSWDocLiteralText"/>
+              </w:rPr>
+              <w:t>SetProperty</w:t>
+            </w:r>
+            <w:proofErr w:type="spellEnd"/>
+            <w:r>
+              <w:rPr>
+                <w:rStyle w:val="RTiSWDocLiteralText"/>
+              </w:rPr>
+              <w:t>()</w:t>
+            </w:r>
+          </w:p>
+          <w:p>
+            <w:pPr>
+              <w:pStyle w:val="ListParagraph"/>
+              <w:numPr>
+                <w:ilvl w:val="0"/>
+                <w:numId w:val="4"/>
+              </w:numPr>
+            </w:pPr>
+            <w:r>
+              <w:rPr>
+                <w:rStyle w:val="RTiSWDocLiteralText"/>
+              </w:rPr>
+              <w:t>Double</w:t>
+            </w:r>
+            <w:r>
+              <w:t xml:space="preserve"> – floating point number</w:t>
+            </w:r>
+          </w:p>
+          <w:p>
+            <w:pPr>
+              <w:pStyle w:val="ListParagraph"/>
+              <w:numPr>
+                <w:ilvl w:val="0"/>
+                <w:numId w:val="4"/>
+              </w:numPr>
+            </w:pPr>
+            <w:r>
+              <w:rPr>
+                <w:rStyle w:val="RTiSWDocLiteralText"/>
+              </w:rPr>
+              <w:t>Integer</w:t>
+            </w:r>
+            <w:r>
+              <w:t xml:space="preserve"> – integer number</w:t>
+            </w:r>
+          </w:p>
+          <w:p>
+            <w:pPr>
+              <w:pStyle w:val="ListParagraph"/>
+              <w:numPr>
+                <w:ilvl w:val="0"/>
+                <w:numId w:val="4"/>
+              </w:numPr>
+            </w:pPr>
+            <w:r>
+              <w:rPr>
+                <w:rStyle w:val="RTiSWDocLiteralText"/>
+              </w:rPr>
+              <w:t>String</w:t>
+            </w:r>
+            <w:r>
+              <w:t xml:space="preserve"> – any text</w:t>
+            </w:r>
+          </w:p>
+        </w:tc>
+        <w:tc>
+          <w:tcPr>
+            <w:tcW w:w="2084" w:type="dxa"/>
+          </w:tcPr>
+          <w:p>
+            <w:r>
+              <w:t>String</w:t>
+            </w:r>
+          </w:p>
+        </w:tc>
+      </w:tr>
+      <w:bookmarkEnd w:id="0"/>
     </w:tbl>
     <w:p>
       <w:pPr>
@@ -1210,7 +1321,7 @@
 
 <file path=word/numbering.xml><?xml version="1.0" encoding="utf-8"?>
 <w:numbering xmlns:wpc="http://schemas.microsoft.com/office/word/2010/wordprocessingCanvas" xmlns:mc="http://schemas.openxmlformats.org/markup-compatibility/2006" xmlns:o="urn:schemas-microsoft-com:office:office" xmlns:r="http://schemas.openxmlformats.org/officeDocument/2006/relationships" xmlns:m="http://schemas.openxmlformats.org/officeDocument/2006/math" xmlns:v="urn:schemas-microsoft-com:vml" xmlns:wp14="http://schemas.microsoft.com/office/word/2010/wordprocessingDrawing" xmlns:wp="http://schemas.openxmlformats.org/drawingml/2006/wordprocessingDrawing" xmlns:w10="urn:schemas-microsoft-com:office:word" xmlns:w="http://schemas.openxmlformats.org/wordprocessingml/2006/main" xmlns:w14="http://schemas.microsoft.com/office/word/2010/wordml" xmlns:w15="http://schemas.microsoft.com/office/word/2012/wordml" xmlns:wpg="http://schemas.microsoft.com/office/word/2010/wordprocessingGroup" xmlns:wpi="http://schemas.microsoft.com/office/word/2010/wordprocessingInk" xmlns:wne="http://schemas.microsoft.com/office/word/2006/wordml" xmlns:wps="http://schemas.microsoft.com/office/word/2010/wordprocessingShape" mc:Ignorable="w14 w15 wp14">
-  <w:abstractNum w:abstractNumId="0">
+  <w:abstractNum w:abstractNumId="0" w15:restartNumberingAfterBreak="0">
     <w:nsid w:val="4037441D"/>
     <w:multiLevelType w:val="hybridMultilevel"/>
     <w:tmpl w:val="98348CCE"/>
@@ -1323,7 +1434,7 @@
       </w:rPr>
     </w:lvl>
   </w:abstractNum>
-  <w:abstractNum w:abstractNumId="1">
+  <w:abstractNum w:abstractNumId="1" w15:restartNumberingAfterBreak="0">
     <w:nsid w:val="55C654B9"/>
     <w:multiLevelType w:val="hybridMultilevel"/>
     <w:tmpl w:val="F5B48742"/>
@@ -1463,7 +1574,120 @@
       </w:rPr>
     </w:lvl>
   </w:abstractNum>
-  <w:abstractNum w:abstractNumId="2">
+  <w:abstractNum w:abstractNumId="2" w15:restartNumberingAfterBreak="0">
+    <w:nsid w:val="647B7FD8"/>
+    <w:multiLevelType w:val="hybridMultilevel"/>
+    <w:tmpl w:val="C81C8D2E"/>
+    <w:lvl w:ilvl="0" w:tplc="04090001">
+      <w:start w:val="1"/>
+      <w:numFmt w:val="bullet"/>
+      <w:lvlText w:val=""/>
+      <w:lvlJc w:val="left"/>
+      <w:pPr>
+        <w:ind w:left="360" w:hanging="360"/>
+      </w:pPr>
+      <w:rPr>
+        <w:rFonts w:ascii="Symbol" w:hAnsi="Symbol" w:hint="default"/>
+      </w:rPr>
+    </w:lvl>
+    <w:lvl w:ilvl="1" w:tplc="04090003" w:tentative="1">
+      <w:start w:val="1"/>
+      <w:numFmt w:val="bullet"/>
+      <w:lvlText w:val="o"/>
+      <w:lvlJc w:val="left"/>
+      <w:pPr>
+        <w:ind w:left="1080" w:hanging="360"/>
+      </w:pPr>
+      <w:rPr>
+        <w:rFonts w:ascii="Courier New" w:hAnsi="Courier New" w:cs="Courier New" w:hint="default"/>
+      </w:rPr>
+    </w:lvl>
+    <w:lvl w:ilvl="2" w:tplc="04090005" w:tentative="1">
+      <w:start w:val="1"/>
+      <w:numFmt w:val="bullet"/>
+      <w:lvlText w:val=""/>
+      <w:lvlJc w:val="left"/>
+      <w:pPr>
+        <w:ind w:left="1800" w:hanging="360"/>
+      </w:pPr>
+      <w:rPr>
+        <w:rFonts w:ascii="Wingdings" w:hAnsi="Wingdings" w:hint="default"/>
+      </w:rPr>
+    </w:lvl>
+    <w:lvl w:ilvl="3" w:tplc="04090001" w:tentative="1">
+      <w:start w:val="1"/>
+      <w:numFmt w:val="bullet"/>
+      <w:lvlText w:val=""/>
+      <w:lvlJc w:val="left"/>
+      <w:pPr>
+        <w:ind w:left="2520" w:hanging="360"/>
+      </w:pPr>
+      <w:rPr>
+        <w:rFonts w:ascii="Symbol" w:hAnsi="Symbol" w:hint="default"/>
+      </w:rPr>
+    </w:lvl>
+    <w:lvl w:ilvl="4" w:tplc="04090003" w:tentative="1">
+      <w:start w:val="1"/>
+      <w:numFmt w:val="bullet"/>
+      <w:lvlText w:val="o"/>
+      <w:lvlJc w:val="left"/>
+      <w:pPr>
+        <w:ind w:left="3240" w:hanging="360"/>
+      </w:pPr>
+      <w:rPr>
+        <w:rFonts w:ascii="Courier New" w:hAnsi="Courier New" w:cs="Courier New" w:hint="default"/>
+      </w:rPr>
+    </w:lvl>
+    <w:lvl w:ilvl="5" w:tplc="04090005" w:tentative="1">
+      <w:start w:val="1"/>
+      <w:numFmt w:val="bullet"/>
+      <w:lvlText w:val=""/>
+      <w:lvlJc w:val="left"/>
+      <w:pPr>
+        <w:ind w:left="3960" w:hanging="360"/>
+      </w:pPr>
+      <w:rPr>
+        <w:rFonts w:ascii="Wingdings" w:hAnsi="Wingdings" w:hint="default"/>
+      </w:rPr>
+    </w:lvl>
+    <w:lvl w:ilvl="6" w:tplc="04090001" w:tentative="1">
+      <w:start w:val="1"/>
+      <w:numFmt w:val="bullet"/>
+      <w:lvlText w:val=""/>
+      <w:lvlJc w:val="left"/>
+      <w:pPr>
+        <w:ind w:left="4680" w:hanging="360"/>
+      </w:pPr>
+      <w:rPr>
+        <w:rFonts w:ascii="Symbol" w:hAnsi="Symbol" w:hint="default"/>
+      </w:rPr>
+    </w:lvl>
+    <w:lvl w:ilvl="7" w:tplc="04090003" w:tentative="1">
+      <w:start w:val="1"/>
+      <w:numFmt w:val="bullet"/>
+      <w:lvlText w:val="o"/>
+      <w:lvlJc w:val="left"/>
+      <w:pPr>
+        <w:ind w:left="5400" w:hanging="360"/>
+      </w:pPr>
+      <w:rPr>
+        <w:rFonts w:ascii="Courier New" w:hAnsi="Courier New" w:cs="Courier New" w:hint="default"/>
+      </w:rPr>
+    </w:lvl>
+    <w:lvl w:ilvl="8" w:tplc="04090005" w:tentative="1">
+      <w:start w:val="1"/>
+      <w:numFmt w:val="bullet"/>
+      <w:lvlText w:val=""/>
+      <w:lvlJc w:val="left"/>
+      <w:pPr>
+        <w:ind w:left="6120" w:hanging="360"/>
+      </w:pPr>
+      <w:rPr>
+        <w:rFonts w:ascii="Wingdings" w:hAnsi="Wingdings" w:hint="default"/>
+      </w:rPr>
+    </w:lvl>
+  </w:abstractNum>
+  <w:abstractNum w:abstractNumId="3" w15:restartNumberingAfterBreak="0">
     <w:nsid w:val="734A376F"/>
     <w:multiLevelType w:val="hybridMultilevel"/>
     <w:tmpl w:val="B678CBF2"/>
@@ -1607,10 +1831,13 @@
     <w:abstractNumId w:val="1"/>
   </w:num>
   <w:num w:numId="2">
-    <w:abstractNumId w:val="2"/>
+    <w:abstractNumId w:val="3"/>
   </w:num>
   <w:num w:numId="3">
     <w:abstractNumId w:val="0"/>
+  </w:num>
+  <w:num w:numId="4">
+    <w:abstractNumId w:val="2"/>
   </w:num>
   <w:numIdMacAtCleanup w:val="1"/>
 </w:numbering>
@@ -2238,6 +2465,17 @@
       <w:u w:val="single"/>
     </w:rPr>
   </w:style>
+  <w:style w:type="paragraph" w:styleId="ListParagraph">
+    <w:name w:val="List Paragraph"/>
+    <w:basedOn w:val="Normal"/>
+    <w:uiPriority w:val="34"/>
+    <w:qFormat/>
+    <w:rsid w:val="000105AD"/>
+    <w:pPr>
+      <w:ind w:left="720"/>
+      <w:contextualSpacing/>
+    </w:pPr>
+  </w:style>
 </w:styles>
 </file>
 

</xml_diff>